<commit_message>
Ajout de l'email par défaut et d'un contrôle sur les données entrantes
</commit_message>
<xml_diff>
--- a/install/Installation et fonctionnement du batch.docx
+++ b/install/Installation et fonctionnement du batch.docx
@@ -776,8 +776,8 @@
               </w:rPr>
               <w:fldChar w:fldCharType="separate"/>
             </w:r>
-            <w:bookmarkStart w:id="1" w:name="__Fieldmark__8484_1778654482"/>
-            <w:bookmarkStart w:id="2" w:name="Date"/>
+            <w:bookmarkStart w:id="1" w:name="Date"/>
+            <w:bookmarkStart w:id="2" w:name="__Fieldmark__8484_1778654482"/>
             <w:bookmarkStart w:id="3" w:name="Date1"/>
             <w:bookmarkEnd w:id="1"/>
             <w:bookmarkEnd w:id="2"/>
@@ -3372,11 +3372,19 @@
                 <w:rFonts w:asciiTheme="minorHAnsi" w:hAnsiTheme="minorHAnsi" w:cstheme="minorHAnsi"/>
               </w:rPr>
             </w:pPr>
-            <w:r>
-              <w:rPr>
-                <w:rFonts w:asciiTheme="minorHAnsi" w:hAnsiTheme="minorHAnsi" w:cstheme="minorHAnsi"/>
-              </w:rPr>
-              <w:t>java version "9.0.4"</w:t>
+            <w:proofErr w:type="gramStart"/>
+            <w:r>
+              <w:rPr>
+                <w:rFonts w:asciiTheme="minorHAnsi" w:hAnsiTheme="minorHAnsi" w:cstheme="minorHAnsi"/>
+              </w:rPr>
+              <w:t>java</w:t>
+            </w:r>
+            <w:proofErr w:type="gramEnd"/>
+            <w:r>
+              <w:rPr>
+                <w:rFonts w:asciiTheme="minorHAnsi" w:hAnsiTheme="minorHAnsi" w:cstheme="minorHAnsi"/>
+              </w:rPr>
+              <w:t xml:space="preserve"> version "9.0.4"</w:t>
             </w:r>
           </w:p>
         </w:tc>
@@ -3443,8 +3451,13 @@
       <w:r>
         <w:t xml:space="preserve"> une console à la racine du projet (répertoire </w:t>
       </w:r>
-      <w:r>
-        <w:t>Grr-Sync</w:t>
+      <w:proofErr w:type="spellStart"/>
+      <w:r>
+        <w:t>Grr</w:t>
+      </w:r>
+      <w:proofErr w:type="spellEnd"/>
+      <w:r>
+        <w:t>-Sync</w:t>
       </w:r>
       <w:r>
         <w:t>), là où se trouve le fichier pom.xml</w:t>
@@ -3452,7 +3465,15 @@
     </w:p>
     <w:p>
       <w:r>
-        <w:t xml:space="preserve">Lancer la commande « mvn </w:t>
+        <w:t xml:space="preserve">Lancer la commande « </w:t>
+      </w:r>
+      <w:proofErr w:type="spellStart"/>
+      <w:r>
+        <w:t>mvn</w:t>
+      </w:r>
+      <w:proofErr w:type="spellEnd"/>
+      <w:r>
+        <w:t xml:space="preserve"> </w:t>
       </w:r>
       <w:r>
         <w:t>package </w:t>
@@ -3467,11 +3488,32 @@
         <w:t xml:space="preserve"> </w:t>
       </w:r>
       <w:r>
-        <w:t xml:space="preserve">obtenir un jar de lancement ( le paramètre </w:t>
-      </w:r>
-      <w:r>
-        <w:t>-DskipTests=true</w:t>
-      </w:r>
+        <w:t xml:space="preserve">obtenir un jar de lancement </w:t>
+      </w:r>
+      <w:proofErr w:type="gramStart"/>
+      <w:r>
+        <w:t>( le</w:t>
+      </w:r>
+      <w:proofErr w:type="gramEnd"/>
+      <w:r>
+        <w:t xml:space="preserve"> paramètre </w:t>
+      </w:r>
+      <w:r>
+        <w:t>-</w:t>
+      </w:r>
+      <w:proofErr w:type="spellStart"/>
+      <w:r>
+        <w:t>DskipTests</w:t>
+      </w:r>
+      <w:proofErr w:type="spellEnd"/>
+      <w:r>
+        <w:t>=</w:t>
+      </w:r>
+      <w:proofErr w:type="spellStart"/>
+      <w:r>
+        <w:t>true</w:t>
+      </w:r>
+      <w:proofErr w:type="spellEnd"/>
       <w:r>
         <w:t xml:space="preserve"> permet de passer les tests si besoin ). </w:t>
       </w:r>
@@ -3528,10 +3570,23 @@
         <w:t>Le jar se trouvera dans le répertoire « </w:t>
       </w:r>
       <w:r>
-        <w:t>GRR-Sync\target</w:t>
-      </w:r>
-      <w:r>
-        <w:t xml:space="preserve"> » sour le nom de </w:t>
+        <w:t>GRR-Sync\</w:t>
+      </w:r>
+      <w:proofErr w:type="spellStart"/>
+      <w:r>
+        <w:t>target</w:t>
+      </w:r>
+      <w:proofErr w:type="spellEnd"/>
+      <w:r>
+        <w:t xml:space="preserve"> » </w:t>
+      </w:r>
+      <w:proofErr w:type="spellStart"/>
+      <w:r>
+        <w:t>sour</w:t>
+      </w:r>
+      <w:proofErr w:type="spellEnd"/>
+      <w:r>
+        <w:t xml:space="preserve"> le nom de </w:t>
       </w:r>
       <w:r>
         <w:t>« </w:t>
@@ -3585,19 +3640,30 @@
         <w:rPr>
           <w:color w:val="FF0000"/>
         </w:rPr>
-        <w:t xml:space="preserve"> dans un dossier commun</w:t>
-      </w:r>
+        <w:t xml:space="preserve"> dans un dossier </w:t>
+      </w:r>
+      <w:proofErr w:type="gramStart"/>
       <w:r>
         <w:rPr>
           <w:color w:val="FF0000"/>
         </w:rPr>
+        <w:t>commun</w:t>
+      </w:r>
+      <w:r>
+        <w:rPr>
+          <w:color w:val="FF0000"/>
+        </w:rPr>
         <w:t xml:space="preserve"> </w:t>
       </w:r>
       <w:r>
         <w:t xml:space="preserve"> </w:t>
       </w:r>
       <w:r>
-        <w:t>(ex : config)</w:t>
+        <w:t>(</w:t>
+      </w:r>
+      <w:proofErr w:type="gramEnd"/>
+      <w:r>
+        <w:t>ex : config)</w:t>
       </w:r>
       <w:r>
         <w:t xml:space="preserve">( le chemin de ce dossier sera un paramètre du batch ) : </w:t>
@@ -3679,6 +3745,8 @@
         <w:pStyle w:val="Titre2perso"/>
       </w:pPr>
       <w:bookmarkStart w:id="15" w:name="_Toc4426720"/>
+      <w:proofErr w:type="spellStart"/>
+      <w:proofErr w:type="gramStart"/>
       <w:r>
         <w:rPr>
           <w:rFonts w:asciiTheme="majorHAnsi" w:hAnsiTheme="majorHAnsi" w:cstheme="majorHAnsi"/>
@@ -3693,6 +3761,8 @@
         <w:t>.properties</w:t>
       </w:r>
       <w:bookmarkEnd w:id="15"/>
+      <w:proofErr w:type="spellEnd"/>
+      <w:proofErr w:type="gramEnd"/>
     </w:p>
     <w:p>
       <w:pPr>
@@ -3727,7 +3797,23 @@
         <w:rPr>
           <w:rFonts w:asciiTheme="majorHAnsi" w:hAnsiTheme="majorHAnsi" w:cstheme="majorHAnsi"/>
         </w:rPr>
-        <w:t>s dans un fichier de propriétés (config.properties) externe afin de pouvoir être modifié</w:t>
+        <w:t>s dans un fichier de propriétés (</w:t>
+      </w:r>
+      <w:proofErr w:type="spellStart"/>
+      <w:proofErr w:type="gramStart"/>
+      <w:r>
+        <w:rPr>
+          <w:rFonts w:asciiTheme="majorHAnsi" w:hAnsiTheme="majorHAnsi" w:cstheme="majorHAnsi"/>
+        </w:rPr>
+        <w:t>config.properties</w:t>
+      </w:r>
+      <w:proofErr w:type="spellEnd"/>
+      <w:proofErr w:type="gramEnd"/>
+      <w:r>
+        <w:rPr>
+          <w:rFonts w:asciiTheme="majorHAnsi" w:hAnsiTheme="majorHAnsi" w:cstheme="majorHAnsi"/>
+        </w:rPr>
+        <w:t>) externe afin de pouvoir être modifié</w:t>
       </w:r>
       <w:r>
         <w:rPr>
@@ -3786,8 +3872,19 @@
                 <w:b/>
                 <w:color w:val="auto"/>
               </w:rPr>
-              <w:t>Attribut application.properties</w:t>
-            </w:r>
+              <w:t xml:space="preserve">Attribut </w:t>
+            </w:r>
+            <w:proofErr w:type="spellStart"/>
+            <w:proofErr w:type="gramStart"/>
+            <w:r>
+              <w:rPr>
+                <w:b/>
+                <w:color w:val="auto"/>
+              </w:rPr>
+              <w:t>application.properties</w:t>
+            </w:r>
+            <w:proofErr w:type="spellEnd"/>
+            <w:proofErr w:type="gramEnd"/>
           </w:p>
         </w:tc>
         <w:tc>
@@ -3823,12 +3920,22 @@
                 <w:rFonts w:asciiTheme="minorHAnsi" w:hAnsiTheme="minorHAnsi" w:cstheme="minorHAnsi"/>
               </w:rPr>
             </w:pPr>
-            <w:r>
-              <w:rPr>
-                <w:rFonts w:asciiTheme="minorHAnsi" w:hAnsiTheme="minorHAnsi" w:cstheme="minorHAnsi"/>
-              </w:rPr>
-              <w:t>spring.datasource.username</w:t>
-            </w:r>
+            <w:proofErr w:type="spellStart"/>
+            <w:proofErr w:type="gramStart"/>
+            <w:r>
+              <w:rPr>
+                <w:rFonts w:asciiTheme="minorHAnsi" w:hAnsiTheme="minorHAnsi" w:cstheme="minorHAnsi"/>
+              </w:rPr>
+              <w:t>spring.datasource</w:t>
+            </w:r>
+            <w:proofErr w:type="gramEnd"/>
+            <w:r>
+              <w:rPr>
+                <w:rFonts w:asciiTheme="minorHAnsi" w:hAnsiTheme="minorHAnsi" w:cstheme="minorHAnsi"/>
+              </w:rPr>
+              <w:t>.username</w:t>
+            </w:r>
+            <w:proofErr w:type="spellEnd"/>
           </w:p>
         </w:tc>
         <w:tc>
@@ -3861,12 +3968,22 @@
                 <w:rFonts w:asciiTheme="minorHAnsi" w:hAnsiTheme="minorHAnsi" w:cstheme="minorHAnsi"/>
               </w:rPr>
             </w:pPr>
-            <w:r>
-              <w:rPr>
-                <w:rFonts w:asciiTheme="minorHAnsi" w:hAnsiTheme="minorHAnsi" w:cstheme="minorHAnsi"/>
-              </w:rPr>
-              <w:t>spring.datasource.password</w:t>
-            </w:r>
+            <w:proofErr w:type="spellStart"/>
+            <w:proofErr w:type="gramStart"/>
+            <w:r>
+              <w:rPr>
+                <w:rFonts w:asciiTheme="minorHAnsi" w:hAnsiTheme="minorHAnsi" w:cstheme="minorHAnsi"/>
+              </w:rPr>
+              <w:t>spring.datasource</w:t>
+            </w:r>
+            <w:proofErr w:type="gramEnd"/>
+            <w:r>
+              <w:rPr>
+                <w:rFonts w:asciiTheme="minorHAnsi" w:hAnsiTheme="minorHAnsi" w:cstheme="minorHAnsi"/>
+              </w:rPr>
+              <w:t>.password</w:t>
+            </w:r>
+            <w:proofErr w:type="spellEnd"/>
           </w:p>
         </w:tc>
         <w:tc>
@@ -3937,12 +4054,22 @@
                 <w:rFonts w:asciiTheme="minorHAnsi" w:hAnsiTheme="minorHAnsi" w:cstheme="minorHAnsi"/>
               </w:rPr>
             </w:pPr>
-            <w:r>
-              <w:rPr>
-                <w:rFonts w:asciiTheme="minorHAnsi" w:hAnsiTheme="minorHAnsi" w:cstheme="minorHAnsi"/>
-              </w:rPr>
-              <w:t>migration.datasource.username</w:t>
-            </w:r>
+            <w:proofErr w:type="spellStart"/>
+            <w:proofErr w:type="gramStart"/>
+            <w:r>
+              <w:rPr>
+                <w:rFonts w:asciiTheme="minorHAnsi" w:hAnsiTheme="minorHAnsi" w:cstheme="minorHAnsi"/>
+              </w:rPr>
+              <w:t>migration.datasource</w:t>
+            </w:r>
+            <w:proofErr w:type="gramEnd"/>
+            <w:r>
+              <w:rPr>
+                <w:rFonts w:asciiTheme="minorHAnsi" w:hAnsiTheme="minorHAnsi" w:cstheme="minorHAnsi"/>
+              </w:rPr>
+              <w:t>.username</w:t>
+            </w:r>
+            <w:proofErr w:type="spellEnd"/>
           </w:p>
         </w:tc>
         <w:tc>
@@ -3975,12 +4102,22 @@
                 <w:rFonts w:asciiTheme="minorHAnsi" w:hAnsiTheme="minorHAnsi" w:cstheme="minorHAnsi"/>
               </w:rPr>
             </w:pPr>
-            <w:r>
-              <w:rPr>
-                <w:rFonts w:asciiTheme="minorHAnsi" w:hAnsiTheme="minorHAnsi" w:cstheme="minorHAnsi"/>
-              </w:rPr>
-              <w:t>migration.datasource.password</w:t>
-            </w:r>
+            <w:proofErr w:type="spellStart"/>
+            <w:proofErr w:type="gramStart"/>
+            <w:r>
+              <w:rPr>
+                <w:rFonts w:asciiTheme="minorHAnsi" w:hAnsiTheme="minorHAnsi" w:cstheme="minorHAnsi"/>
+              </w:rPr>
+              <w:t>migration.datasource</w:t>
+            </w:r>
+            <w:proofErr w:type="gramEnd"/>
+            <w:r>
+              <w:rPr>
+                <w:rFonts w:asciiTheme="minorHAnsi" w:hAnsiTheme="minorHAnsi" w:cstheme="minorHAnsi"/>
+              </w:rPr>
+              <w:t>.password</w:t>
+            </w:r>
+            <w:proofErr w:type="spellEnd"/>
           </w:p>
         </w:tc>
         <w:tc>
@@ -4013,12 +4150,22 @@
                 <w:rFonts w:asciiTheme="minorHAnsi" w:hAnsiTheme="minorHAnsi" w:cstheme="minorHAnsi"/>
               </w:rPr>
             </w:pPr>
-            <w:r>
-              <w:rPr>
-                <w:rFonts w:asciiTheme="minorHAnsi" w:hAnsiTheme="minorHAnsi" w:cstheme="minorHAnsi"/>
-              </w:rPr>
-              <w:t>migration.cible.codeetablissement</w:t>
-            </w:r>
+            <w:proofErr w:type="spellStart"/>
+            <w:proofErr w:type="gramStart"/>
+            <w:r>
+              <w:rPr>
+                <w:rFonts w:asciiTheme="minorHAnsi" w:hAnsiTheme="minorHAnsi" w:cstheme="minorHAnsi"/>
+              </w:rPr>
+              <w:t>migration.cible</w:t>
+            </w:r>
+            <w:proofErr w:type="gramEnd"/>
+            <w:r>
+              <w:rPr>
+                <w:rFonts w:asciiTheme="minorHAnsi" w:hAnsiTheme="minorHAnsi" w:cstheme="minorHAnsi"/>
+              </w:rPr>
+              <w:t>.codeetablissement</w:t>
+            </w:r>
+            <w:proofErr w:type="spellEnd"/>
           </w:p>
         </w:tc>
         <w:tc>
@@ -4069,12 +4216,22 @@
                 <w:rFonts w:asciiTheme="minorHAnsi" w:hAnsiTheme="minorHAnsi" w:cstheme="minorHAnsi"/>
               </w:rPr>
             </w:pPr>
-            <w:r>
-              <w:rPr>
-                <w:rFonts w:asciiTheme="minorHAnsi" w:hAnsiTheme="minorHAnsi" w:cstheme="minorHAnsi"/>
-              </w:rPr>
-              <w:t>spring.ldap.urls</w:t>
-            </w:r>
+            <w:proofErr w:type="spellStart"/>
+            <w:proofErr w:type="gramStart"/>
+            <w:r>
+              <w:rPr>
+                <w:rFonts w:asciiTheme="minorHAnsi" w:hAnsiTheme="minorHAnsi" w:cstheme="minorHAnsi"/>
+              </w:rPr>
+              <w:t>spring.ldap</w:t>
+            </w:r>
+            <w:proofErr w:type="gramEnd"/>
+            <w:r>
+              <w:rPr>
+                <w:rFonts w:asciiTheme="minorHAnsi" w:hAnsiTheme="minorHAnsi" w:cstheme="minorHAnsi"/>
+              </w:rPr>
+              <w:t>.urls</w:t>
+            </w:r>
+            <w:proofErr w:type="spellEnd"/>
           </w:p>
         </w:tc>
         <w:tc>
@@ -4091,7 +4248,35 @@
               <w:rPr>
                 <w:rFonts w:asciiTheme="minorHAnsi" w:hAnsiTheme="minorHAnsi" w:cstheme="minorHAnsi"/>
               </w:rPr>
-              <w:t xml:space="preserve">URL du ldap ( ex : ldap://xxxxxx :389 ) </w:t>
+              <w:t xml:space="preserve">URL du </w:t>
+            </w:r>
+            <w:proofErr w:type="spellStart"/>
+            <w:r>
+              <w:rPr>
+                <w:rFonts w:asciiTheme="minorHAnsi" w:hAnsiTheme="minorHAnsi" w:cstheme="minorHAnsi"/>
+              </w:rPr>
+              <w:t>ldap</w:t>
+            </w:r>
+            <w:proofErr w:type="spellEnd"/>
+            <w:r>
+              <w:rPr>
+                <w:rFonts w:asciiTheme="minorHAnsi" w:hAnsiTheme="minorHAnsi" w:cstheme="minorHAnsi"/>
+              </w:rPr>
+              <w:t xml:space="preserve"> </w:t>
+            </w:r>
+            <w:proofErr w:type="gramStart"/>
+            <w:r>
+              <w:rPr>
+                <w:rFonts w:asciiTheme="minorHAnsi" w:hAnsiTheme="minorHAnsi" w:cstheme="minorHAnsi"/>
+              </w:rPr>
+              <w:t>( ex</w:t>
+            </w:r>
+            <w:proofErr w:type="gramEnd"/>
+            <w:r>
+              <w:rPr>
+                <w:rFonts w:asciiTheme="minorHAnsi" w:hAnsiTheme="minorHAnsi" w:cstheme="minorHAnsi"/>
+              </w:rPr>
+              <w:t xml:space="preserve"> : ldap://xxxxxx :389 ) </w:t>
             </w:r>
           </w:p>
         </w:tc>
@@ -4107,12 +4292,22 @@
                 <w:rFonts w:asciiTheme="minorHAnsi" w:hAnsiTheme="minorHAnsi" w:cstheme="minorHAnsi"/>
               </w:rPr>
             </w:pPr>
-            <w:r>
-              <w:rPr>
-                <w:rFonts w:asciiTheme="minorHAnsi" w:hAnsiTheme="minorHAnsi" w:cstheme="minorHAnsi"/>
-              </w:rPr>
-              <w:t>spring.ldap.base</w:t>
-            </w:r>
+            <w:proofErr w:type="spellStart"/>
+            <w:proofErr w:type="gramStart"/>
+            <w:r>
+              <w:rPr>
+                <w:rFonts w:asciiTheme="minorHAnsi" w:hAnsiTheme="minorHAnsi" w:cstheme="minorHAnsi"/>
+              </w:rPr>
+              <w:t>spring.ldap</w:t>
+            </w:r>
+            <w:proofErr w:type="gramEnd"/>
+            <w:r>
+              <w:rPr>
+                <w:rFonts w:asciiTheme="minorHAnsi" w:hAnsiTheme="minorHAnsi" w:cstheme="minorHAnsi"/>
+              </w:rPr>
+              <w:t>.base</w:t>
+            </w:r>
+            <w:proofErr w:type="spellEnd"/>
           </w:p>
         </w:tc>
         <w:tc>
@@ -4129,14 +4324,50 @@
               <w:rPr>
                 <w:rFonts w:asciiTheme="minorHAnsi" w:hAnsiTheme="minorHAnsi" w:cstheme="minorHAnsi"/>
               </w:rPr>
-              <w:t xml:space="preserve">Base du LDAP ( ex : </w:t>
-            </w:r>
-            <w:r>
-              <w:rPr>
-                <w:rFonts w:asciiTheme="minorHAnsi" w:hAnsiTheme="minorHAnsi" w:cstheme="minorHAnsi"/>
-              </w:rPr>
-              <w:t>dc=esco-centre,dc=fr</w:t>
-            </w:r>
+              <w:t xml:space="preserve">Base du LDAP </w:t>
+            </w:r>
+            <w:proofErr w:type="gramStart"/>
+            <w:r>
+              <w:rPr>
+                <w:rFonts w:asciiTheme="minorHAnsi" w:hAnsiTheme="minorHAnsi" w:cstheme="minorHAnsi"/>
+              </w:rPr>
+              <w:t>( ex</w:t>
+            </w:r>
+            <w:proofErr w:type="gramEnd"/>
+            <w:r>
+              <w:rPr>
+                <w:rFonts w:asciiTheme="minorHAnsi" w:hAnsiTheme="minorHAnsi" w:cstheme="minorHAnsi"/>
+              </w:rPr>
+              <w:t xml:space="preserve"> : </w:t>
+            </w:r>
+            <w:r>
+              <w:rPr>
+                <w:rFonts w:asciiTheme="minorHAnsi" w:hAnsiTheme="minorHAnsi" w:cstheme="minorHAnsi"/>
+              </w:rPr>
+              <w:t>dc=</w:t>
+            </w:r>
+            <w:proofErr w:type="spellStart"/>
+            <w:r>
+              <w:rPr>
+                <w:rFonts w:asciiTheme="minorHAnsi" w:hAnsiTheme="minorHAnsi" w:cstheme="minorHAnsi"/>
+              </w:rPr>
+              <w:t>esco-centre,dc</w:t>
+            </w:r>
+            <w:proofErr w:type="spellEnd"/>
+            <w:r>
+              <w:rPr>
+                <w:rFonts w:asciiTheme="minorHAnsi" w:hAnsiTheme="minorHAnsi" w:cstheme="minorHAnsi"/>
+              </w:rPr>
+              <w:t>=</w:t>
+            </w:r>
+            <w:proofErr w:type="spellStart"/>
+            <w:r>
+              <w:rPr>
+                <w:rFonts w:asciiTheme="minorHAnsi" w:hAnsiTheme="minorHAnsi" w:cstheme="minorHAnsi"/>
+              </w:rPr>
+              <w:t>fr</w:t>
+            </w:r>
+            <w:proofErr w:type="spellEnd"/>
             <w:r>
               <w:rPr>
                 <w:rFonts w:asciiTheme="minorHAnsi" w:hAnsiTheme="minorHAnsi" w:cstheme="minorHAnsi"/>
@@ -4157,12 +4388,22 @@
                 <w:rFonts w:asciiTheme="minorHAnsi" w:hAnsiTheme="minorHAnsi" w:cstheme="minorHAnsi"/>
               </w:rPr>
             </w:pPr>
-            <w:r>
-              <w:rPr>
-                <w:rFonts w:asciiTheme="minorHAnsi" w:hAnsiTheme="minorHAnsi" w:cstheme="minorHAnsi"/>
-              </w:rPr>
-              <w:t>spring.ldap.username</w:t>
-            </w:r>
+            <w:proofErr w:type="spellStart"/>
+            <w:proofErr w:type="gramStart"/>
+            <w:r>
+              <w:rPr>
+                <w:rFonts w:asciiTheme="minorHAnsi" w:hAnsiTheme="minorHAnsi" w:cstheme="minorHAnsi"/>
+              </w:rPr>
+              <w:t>spring.ldap</w:t>
+            </w:r>
+            <w:proofErr w:type="gramEnd"/>
+            <w:r>
+              <w:rPr>
+                <w:rFonts w:asciiTheme="minorHAnsi" w:hAnsiTheme="minorHAnsi" w:cstheme="minorHAnsi"/>
+              </w:rPr>
+              <w:t>.username</w:t>
+            </w:r>
+            <w:proofErr w:type="spellEnd"/>
           </w:p>
         </w:tc>
         <w:tc>
@@ -4195,12 +4436,22 @@
                 <w:rFonts w:asciiTheme="minorHAnsi" w:hAnsiTheme="minorHAnsi" w:cstheme="minorHAnsi"/>
               </w:rPr>
             </w:pPr>
-            <w:r>
-              <w:rPr>
-                <w:rFonts w:asciiTheme="minorHAnsi" w:hAnsiTheme="minorHAnsi" w:cstheme="minorHAnsi"/>
-              </w:rPr>
-              <w:t>spring.ldap.password</w:t>
-            </w:r>
+            <w:proofErr w:type="spellStart"/>
+            <w:proofErr w:type="gramStart"/>
+            <w:r>
+              <w:rPr>
+                <w:rFonts w:asciiTheme="minorHAnsi" w:hAnsiTheme="minorHAnsi" w:cstheme="minorHAnsi"/>
+              </w:rPr>
+              <w:t>spring.ldap</w:t>
+            </w:r>
+            <w:proofErr w:type="gramEnd"/>
+            <w:r>
+              <w:rPr>
+                <w:rFonts w:asciiTheme="minorHAnsi" w:hAnsiTheme="minorHAnsi" w:cstheme="minorHAnsi"/>
+              </w:rPr>
+              <w:t>.password</w:t>
+            </w:r>
+            <w:proofErr w:type="spellEnd"/>
           </w:p>
         </w:tc>
         <w:tc>
@@ -4233,12 +4484,16 @@
                 <w:rFonts w:asciiTheme="minorHAnsi" w:hAnsiTheme="minorHAnsi" w:cstheme="minorHAnsi"/>
               </w:rPr>
             </w:pPr>
+            <w:proofErr w:type="spellStart"/>
+            <w:proofErr w:type="gramStart"/>
             <w:r>
               <w:rPr>
                 <w:rFonts w:asciiTheme="minorHAnsi" w:hAnsiTheme="minorHAnsi" w:cstheme="minorHAnsi"/>
               </w:rPr>
               <w:t>createSiteOnCreateEtab</w:t>
             </w:r>
+            <w:proofErr w:type="spellEnd"/>
+            <w:proofErr w:type="gramEnd"/>
           </w:p>
         </w:tc>
         <w:tc>
@@ -4255,7 +4510,35 @@
               <w:rPr>
                 <w:rFonts w:asciiTheme="minorHAnsi" w:hAnsiTheme="minorHAnsi" w:cstheme="minorHAnsi"/>
               </w:rPr>
-              <w:t>Si le paramètre du batch createSiteOnCreateEtab est égal à « true », il faut créer les enregistrements « Site » et « Area »</w:t>
+              <w:t xml:space="preserve">Si le paramètre du batch </w:t>
+            </w:r>
+            <w:proofErr w:type="spellStart"/>
+            <w:r>
+              <w:rPr>
+                <w:rFonts w:asciiTheme="minorHAnsi" w:hAnsiTheme="minorHAnsi" w:cstheme="minorHAnsi"/>
+              </w:rPr>
+              <w:t>createSiteOnCreateEtab</w:t>
+            </w:r>
+            <w:proofErr w:type="spellEnd"/>
+            <w:r>
+              <w:rPr>
+                <w:rFonts w:asciiTheme="minorHAnsi" w:hAnsiTheme="minorHAnsi" w:cstheme="minorHAnsi"/>
+              </w:rPr>
+              <w:t xml:space="preserve"> est égal à « </w:t>
+            </w:r>
+            <w:proofErr w:type="spellStart"/>
+            <w:r>
+              <w:rPr>
+                <w:rFonts w:asciiTheme="minorHAnsi" w:hAnsiTheme="minorHAnsi" w:cstheme="minorHAnsi"/>
+              </w:rPr>
+              <w:t>true</w:t>
+            </w:r>
+            <w:proofErr w:type="spellEnd"/>
+            <w:r>
+              <w:rPr>
+                <w:rFonts w:asciiTheme="minorHAnsi" w:hAnsiTheme="minorHAnsi" w:cstheme="minorHAnsi"/>
+              </w:rPr>
+              <w:t xml:space="preserve"> », il faut créer les enregistrements « Site » et « Area »</w:t>
             </w:r>
           </w:p>
         </w:tc>
@@ -4271,6 +4554,8 @@
                 <w:rFonts w:asciiTheme="minorHAnsi" w:hAnsiTheme="minorHAnsi" w:cstheme="minorHAnsi"/>
               </w:rPr>
             </w:pPr>
+            <w:proofErr w:type="spellStart"/>
+            <w:proofErr w:type="gramStart"/>
             <w:r>
               <w:rPr>
                 <w:rFonts w:asciiTheme="minorHAnsi" w:hAnsiTheme="minorHAnsi" w:cstheme="minorHAnsi"/>
@@ -4289,6 +4574,8 @@
               </w:rPr>
               <w:t>Connexion</w:t>
             </w:r>
+            <w:proofErr w:type="spellEnd"/>
+            <w:proofErr w:type="gramEnd"/>
           </w:p>
         </w:tc>
         <w:tc>
@@ -4323,7 +4610,14 @@
               <w:rPr>
                 <w:rFonts w:asciiTheme="minorHAnsi" w:hAnsiTheme="minorHAnsi" w:cstheme="minorHAnsi"/>
               </w:rPr>
-              <w:t xml:space="preserve"> jourRequi</w:t>
+              <w:t xml:space="preserve"> </w:t>
+            </w:r>
+            <w:proofErr w:type="spellStart"/>
+            <w:r>
+              <w:rPr>
+                <w:rFonts w:asciiTheme="minorHAnsi" w:hAnsiTheme="minorHAnsi" w:cstheme="minorHAnsi"/>
+              </w:rPr>
+              <w:t>jourRequi</w:t>
             </w:r>
             <w:r>
               <w:rPr>
@@ -4337,6 +4631,7 @@
               </w:rPr>
               <w:t>Connexion</w:t>
             </w:r>
+            <w:proofErr w:type="spellEnd"/>
             <w:r>
               <w:rPr>
                 <w:rFonts w:asciiTheme="minorHAnsi" w:hAnsiTheme="minorHAnsi" w:cstheme="minorHAnsi"/>
@@ -4357,12 +4652,16 @@
                 <w:rFonts w:asciiTheme="minorHAnsi" w:hAnsiTheme="minorHAnsi" w:cstheme="minorHAnsi"/>
               </w:rPr>
             </w:pPr>
+            <w:proofErr w:type="spellStart"/>
+            <w:proofErr w:type="gramStart"/>
             <w:r>
               <w:rPr>
                 <w:rFonts w:asciiTheme="minorHAnsi" w:hAnsiTheme="minorHAnsi" w:cstheme="minorHAnsi"/>
               </w:rPr>
               <w:t>anneeReservationTropAncienne</w:t>
             </w:r>
+            <w:proofErr w:type="spellEnd"/>
+            <w:proofErr w:type="gramEnd"/>
           </w:p>
         </w:tc>
         <w:tc>
@@ -4379,8 +4678,24 @@
               <w:rPr>
                 <w:rFonts w:asciiTheme="minorHAnsi" w:hAnsiTheme="minorHAnsi" w:cstheme="minorHAnsi"/>
               </w:rPr>
-              <w:t>Utilisé pour la suppression dans la base GRR des réservations datant de plus de « n » années (n= anneeReservationTropAncienne )</w:t>
-            </w:r>
+              <w:t xml:space="preserve">Utilisé pour la suppression dans la base GRR des réservations datant de plus de « n » années (n= </w:t>
+            </w:r>
+            <w:proofErr w:type="spellStart"/>
+            <w:proofErr w:type="gramStart"/>
+            <w:r>
+              <w:rPr>
+                <w:rFonts w:asciiTheme="minorHAnsi" w:hAnsiTheme="minorHAnsi" w:cstheme="minorHAnsi"/>
+              </w:rPr>
+              <w:t>anneeReservationTropAncienne</w:t>
+            </w:r>
+            <w:proofErr w:type="spellEnd"/>
+            <w:r>
+              <w:rPr>
+                <w:rFonts w:asciiTheme="minorHAnsi" w:hAnsiTheme="minorHAnsi" w:cstheme="minorHAnsi"/>
+              </w:rPr>
+              <w:t xml:space="preserve"> )</w:t>
+            </w:r>
+            <w:proofErr w:type="gramEnd"/>
           </w:p>
         </w:tc>
       </w:tr>
@@ -4395,12 +4710,16 @@
                 <w:rFonts w:asciiTheme="minorHAnsi" w:hAnsiTheme="minorHAnsi" w:cstheme="minorHAnsi"/>
               </w:rPr>
             </w:pPr>
+            <w:proofErr w:type="spellStart"/>
+            <w:proofErr w:type="gramStart"/>
             <w:r>
               <w:rPr>
                 <w:rFonts w:asciiTheme="minorHAnsi" w:hAnsiTheme="minorHAnsi" w:cstheme="minorHAnsi"/>
               </w:rPr>
               <w:t>anneeViderLog</w:t>
             </w:r>
+            <w:proofErr w:type="spellEnd"/>
+            <w:proofErr w:type="gramEnd"/>
           </w:p>
         </w:tc>
         <w:tc>
@@ -4417,7 +4736,21 @@
               <w:rPr>
                 <w:rFonts w:asciiTheme="minorHAnsi" w:hAnsiTheme="minorHAnsi" w:cstheme="minorHAnsi"/>
               </w:rPr>
-              <w:t>Utilisé pour la suppression dans la base GRR des enregistrements de log datant de plus de « n » années (n= anneeViderLog)</w:t>
+              <w:t xml:space="preserve">Utilisé pour la suppression dans la base GRR des enregistrements de log datant de plus de « n » années (n= </w:t>
+            </w:r>
+            <w:proofErr w:type="spellStart"/>
+            <w:r>
+              <w:rPr>
+                <w:rFonts w:asciiTheme="minorHAnsi" w:hAnsiTheme="minorHAnsi" w:cstheme="minorHAnsi"/>
+              </w:rPr>
+              <w:t>anneeViderLog</w:t>
+            </w:r>
+            <w:proofErr w:type="spellEnd"/>
+            <w:r>
+              <w:rPr>
+                <w:rFonts w:asciiTheme="minorHAnsi" w:hAnsiTheme="minorHAnsi" w:cstheme="minorHAnsi"/>
+              </w:rPr>
+              <w:t>)</w:t>
             </w:r>
           </w:p>
         </w:tc>
@@ -4433,6 +4766,8 @@
                 <w:rFonts w:asciiTheme="minorHAnsi" w:hAnsiTheme="minorHAnsi" w:cstheme="minorHAnsi"/>
               </w:rPr>
             </w:pPr>
+            <w:proofErr w:type="spellStart"/>
+            <w:proofErr w:type="gramStart"/>
             <w:r>
               <w:rPr>
                 <w:rFonts w:asciiTheme="minorHAnsi" w:hAnsiTheme="minorHAnsi" w:cstheme="minorHAnsi"/>
@@ -4440,6 +4775,8 @@
               <w:lastRenderedPageBreak/>
               <w:t>nomDomainesParDefault</w:t>
             </w:r>
+            <w:proofErr w:type="spellEnd"/>
+            <w:proofErr w:type="gramEnd"/>
           </w:p>
         </w:tc>
         <w:tc>
@@ -4469,7 +4806,35 @@
               <w:rPr>
                 <w:rFonts w:asciiTheme="minorHAnsi" w:hAnsiTheme="minorHAnsi" w:cstheme="minorHAnsi"/>
               </w:rPr>
-              <w:t>(ex : « Salles$Materiel »)</w:t>
+              <w:t>(</w:t>
+            </w:r>
+            <w:proofErr w:type="gramStart"/>
+            <w:r>
+              <w:rPr>
+                <w:rFonts w:asciiTheme="minorHAnsi" w:hAnsiTheme="minorHAnsi" w:cstheme="minorHAnsi"/>
+              </w:rPr>
+              <w:t>ex</w:t>
+            </w:r>
+            <w:proofErr w:type="gramEnd"/>
+            <w:r>
+              <w:rPr>
+                <w:rFonts w:asciiTheme="minorHAnsi" w:hAnsiTheme="minorHAnsi" w:cstheme="minorHAnsi"/>
+              </w:rPr>
+              <w:t xml:space="preserve"> : « </w:t>
+            </w:r>
+            <w:proofErr w:type="spellStart"/>
+            <w:r>
+              <w:rPr>
+                <w:rFonts w:asciiTheme="minorHAnsi" w:hAnsiTheme="minorHAnsi" w:cstheme="minorHAnsi"/>
+              </w:rPr>
+              <w:t>Salles$Materiel</w:t>
+            </w:r>
+            <w:proofErr w:type="spellEnd"/>
+            <w:r>
+              <w:rPr>
+                <w:rFonts w:asciiTheme="minorHAnsi" w:hAnsiTheme="minorHAnsi" w:cstheme="minorHAnsi"/>
+              </w:rPr>
+              <w:t xml:space="preserve"> »)</w:t>
             </w:r>
           </w:p>
         </w:tc>
@@ -4485,12 +4850,16 @@
                 <w:rFonts w:asciiTheme="minorHAnsi" w:hAnsiTheme="minorHAnsi" w:cstheme="minorHAnsi"/>
               </w:rPr>
             </w:pPr>
+            <w:proofErr w:type="spellStart"/>
+            <w:proofErr w:type="gramStart"/>
             <w:r>
               <w:rPr>
                 <w:rFonts w:asciiTheme="minorHAnsi" w:hAnsiTheme="minorHAnsi" w:cstheme="minorHAnsi"/>
               </w:rPr>
               <w:t>typeDeDomaineParDefault</w:t>
             </w:r>
+            <w:proofErr w:type="spellEnd"/>
+            <w:proofErr w:type="gramEnd"/>
           </w:p>
         </w:tc>
         <w:tc>
@@ -4507,7 +4876,109 @@
               <w:rPr>
                 <w:rFonts w:asciiTheme="minorHAnsi" w:hAnsiTheme="minorHAnsi" w:cstheme="minorHAnsi"/>
               </w:rPr>
-              <w:t>Type de domaine par défaut correspond à la colonne ‘access’ dans grr_area.</w:t>
+              <w:t>Type de domaine par défaut correspond à la colonne ‘</w:t>
+            </w:r>
+            <w:proofErr w:type="spellStart"/>
+            <w:r>
+              <w:rPr>
+                <w:rFonts w:asciiTheme="minorHAnsi" w:hAnsiTheme="minorHAnsi" w:cstheme="minorHAnsi"/>
+              </w:rPr>
+              <w:t>access</w:t>
+            </w:r>
+            <w:proofErr w:type="spellEnd"/>
+            <w:r>
+              <w:rPr>
+                <w:rFonts w:asciiTheme="minorHAnsi" w:hAnsiTheme="minorHAnsi" w:cstheme="minorHAnsi"/>
+              </w:rPr>
+              <w:t xml:space="preserve">’ dans </w:t>
+            </w:r>
+            <w:proofErr w:type="spellStart"/>
+            <w:r>
+              <w:rPr>
+                <w:rFonts w:asciiTheme="minorHAnsi" w:hAnsiTheme="minorHAnsi" w:cstheme="minorHAnsi"/>
+              </w:rPr>
+              <w:t>grr_area</w:t>
+            </w:r>
+            <w:proofErr w:type="spellEnd"/>
+            <w:r>
+              <w:rPr>
+                <w:rFonts w:asciiTheme="minorHAnsi" w:hAnsiTheme="minorHAnsi" w:cstheme="minorHAnsi"/>
+              </w:rPr>
+              <w:t>.</w:t>
+            </w:r>
+          </w:p>
+        </w:tc>
+      </w:tr>
+      <w:tr>
+        <w:tc>
+          <w:tcPr>
+            <w:tcW w:w="3397" w:type="dxa"/>
+          </w:tcPr>
+          <w:p>
+            <w:pPr>
+              <w:rPr>
+                <w:rFonts w:asciiTheme="minorHAnsi" w:hAnsiTheme="minorHAnsi" w:cstheme="minorHAnsi"/>
+              </w:rPr>
+            </w:pPr>
+            <w:proofErr w:type="spellStart"/>
+            <w:proofErr w:type="gramStart"/>
+            <w:r>
+              <w:rPr>
+                <w:rFonts w:asciiTheme="minorHAnsi" w:hAnsiTheme="minorHAnsi" w:cstheme="minorHAnsi"/>
+              </w:rPr>
+              <w:t>emailParDefaut</w:t>
+            </w:r>
+            <w:proofErr w:type="spellEnd"/>
+            <w:proofErr w:type="gramEnd"/>
+          </w:p>
+        </w:tc>
+        <w:tc>
+          <w:tcPr>
+            <w:tcW w:w="5551" w:type="dxa"/>
+          </w:tcPr>
+          <w:p>
+            <w:pPr>
+              <w:rPr>
+                <w:rFonts w:asciiTheme="minorHAnsi" w:hAnsiTheme="minorHAnsi" w:cstheme="minorHAnsi"/>
+              </w:rPr>
+            </w:pPr>
+            <w:r>
+              <w:rPr>
+                <w:rFonts w:ascii="Segoe UI" w:hAnsi="Segoe UI" w:cs="Segoe UI"/>
+                <w:color w:val="24292E"/>
+                <w:sz w:val="21"/>
+                <w:szCs w:val="21"/>
+                <w:shd w:val="clear" w:color="auto" w:fill="FFFFFF"/>
+              </w:rPr>
+              <w:t>U</w:t>
+            </w:r>
+            <w:r>
+              <w:rPr>
+                <w:rFonts w:ascii="Segoe UI" w:hAnsi="Segoe UI" w:cs="Segoe UI"/>
+                <w:color w:val="24292E"/>
+                <w:sz w:val="21"/>
+                <w:szCs w:val="21"/>
+                <w:shd w:val="clear" w:color="auto" w:fill="FFFFFF"/>
+              </w:rPr>
+              <w:t>tilisé pour les comptes n'ayant pas de mail</w:t>
+            </w:r>
+            <w:r>
+              <w:rPr>
+                <w:rFonts w:ascii="Segoe UI" w:hAnsi="Segoe UI" w:cs="Segoe UI"/>
+                <w:color w:val="24292E"/>
+                <w:sz w:val="21"/>
+                <w:szCs w:val="21"/>
+                <w:shd w:val="clear" w:color="auto" w:fill="FFFFFF"/>
+              </w:rPr>
+              <w:t xml:space="preserve"> dans le ldap</w:t>
+            </w:r>
+            <w:bookmarkStart w:id="16" w:name="_GoBack"/>
+            <w:bookmarkEnd w:id="16"/>
+            <w:r>
+              <w:rPr>
+                <w:rFonts w:asciiTheme="minorHAnsi" w:hAnsiTheme="minorHAnsi" w:cstheme="minorHAnsi"/>
+              </w:rPr>
+              <w:t>.</w:t>
             </w:r>
           </w:p>
         </w:tc>
@@ -4524,7 +4995,8 @@
       <w:pPr>
         <w:pStyle w:val="Titre2perso"/>
       </w:pPr>
-      <w:bookmarkStart w:id="16" w:name="_Toc4426721"/>
+      <w:bookmarkStart w:id="17" w:name="_Toc4426721"/>
+      <w:proofErr w:type="spellStart"/>
       <w:r>
         <w:rPr>
           <w:rFonts w:cstheme="minorHAnsi"/>
@@ -4537,7 +5009,8 @@
         </w:rPr>
         <w:t>.properties</w:t>
       </w:r>
-      <w:bookmarkEnd w:id="16"/>
+      <w:bookmarkEnd w:id="17"/>
+      <w:proofErr w:type="spellEnd"/>
     </w:p>
     <w:p>
       <w:pPr>
@@ -4561,7 +5034,14 @@
         <w:rPr>
           <w:rFonts w:cstheme="minorHAnsi"/>
         </w:rPr>
-        <w:t>La date de dernier passage du batch est stockée dans un fichier texte qui sera mis à jour à chaque exécution du batch (dateDerniereMiseAJour</w:t>
+        <w:t>La date de dernier passage du batch est stockée dans un fichier texte qui sera mis à jour à chaque exécution du batch (</w:t>
+      </w:r>
+      <w:proofErr w:type="spellStart"/>
+      <w:r>
+        <w:rPr>
+          <w:rFonts w:cstheme="minorHAnsi"/>
+        </w:rPr>
+        <w:t>dateDerniereMiseAJour</w:t>
       </w:r>
       <w:r>
         <w:rPr>
@@ -4569,6 +5049,7 @@
         </w:rPr>
         <w:t>.properties</w:t>
       </w:r>
+      <w:proofErr w:type="spellEnd"/>
       <w:r>
         <w:rPr>
           <w:rFonts w:asciiTheme="majorHAnsi" w:hAnsiTheme="majorHAnsi" w:cstheme="majorHAnsi"/>
@@ -4613,6 +5094,7 @@
               </w:rPr>
               <w:t xml:space="preserve">Attribut </w:t>
             </w:r>
+            <w:proofErr w:type="spellStart"/>
             <w:r>
               <w:rPr>
                 <w:b/>
@@ -4627,6 +5109,7 @@
               </w:rPr>
               <w:t>.properties</w:t>
             </w:r>
+            <w:proofErr w:type="spellEnd"/>
           </w:p>
         </w:tc>
         <w:tc>
@@ -4662,12 +5145,14 @@
                 <w:rFonts w:asciiTheme="minorHAnsi" w:hAnsiTheme="minorHAnsi" w:cstheme="minorHAnsi"/>
               </w:rPr>
             </w:pPr>
+            <w:proofErr w:type="gramStart"/>
             <w:r>
               <w:rPr>
                 <w:rFonts w:asciiTheme="majorHAnsi" w:hAnsiTheme="majorHAnsi" w:cstheme="majorHAnsi"/>
               </w:rPr>
               <w:t>date</w:t>
             </w:r>
+            <w:proofErr w:type="gramEnd"/>
           </w:p>
         </w:tc>
         <w:tc>
@@ -4732,14 +5217,16 @@
       <w:pPr>
         <w:pStyle w:val="Titre2perso"/>
       </w:pPr>
-      <w:bookmarkStart w:id="17" w:name="_Toc4426722"/>
+      <w:bookmarkStart w:id="18" w:name="_Toc4426722"/>
+      <w:proofErr w:type="spellStart"/>
       <w:r>
         <w:rPr>
           <w:rFonts w:asciiTheme="majorHAnsi" w:hAnsiTheme="majorHAnsi" w:cstheme="majorHAnsi"/>
         </w:rPr>
         <w:t>regroupementEtablissements.properties</w:t>
       </w:r>
-      <w:bookmarkEnd w:id="17"/>
+      <w:bookmarkEnd w:id="18"/>
+      <w:proofErr w:type="spellEnd"/>
     </w:p>
     <w:p>
       <w:pPr>
@@ -4764,12 +5251,26 @@
         <w:rPr>
           <w:rFonts w:asciiTheme="majorHAnsi" w:hAnsiTheme="majorHAnsi" w:cstheme="majorHAnsi"/>
         </w:rPr>
-        <w:t xml:space="preserve">Les relations entre les établissements principaux et les établissements secondaires (regroupementEtablissements.properties) </w:t>
-      </w:r>
+        <w:t>Les relations entre les établissements principaux et les établissements secondaires (</w:t>
+      </w:r>
+      <w:proofErr w:type="spellStart"/>
       <w:r>
         <w:rPr>
           <w:rFonts w:asciiTheme="majorHAnsi" w:hAnsiTheme="majorHAnsi" w:cstheme="majorHAnsi"/>
         </w:rPr>
+        <w:t>regroupementEtablissements.properties</w:t>
+      </w:r>
+      <w:proofErr w:type="spellEnd"/>
+      <w:r>
+        <w:rPr>
+          <w:rFonts w:asciiTheme="majorHAnsi" w:hAnsiTheme="majorHAnsi" w:cstheme="majorHAnsi"/>
+        </w:rPr>
+        <w:t xml:space="preserve">) </w:t>
+      </w:r>
+      <w:r>
+        <w:rPr>
+          <w:rFonts w:asciiTheme="majorHAnsi" w:hAnsiTheme="majorHAnsi" w:cstheme="majorHAnsi"/>
+        </w:rPr>
         <w:t>se fon</w:t>
       </w:r>
       <w:r>
@@ -4796,11 +5297,19 @@
         </w:rPr>
         <w:t xml:space="preserve"> </w:t>
       </w:r>
+      <w:proofErr w:type="spellStart"/>
       <w:r>
         <w:rPr>
           <w:rFonts w:asciiTheme="majorHAnsi" w:hAnsiTheme="majorHAnsi" w:cstheme="majorHAnsi"/>
         </w:rPr>
-        <w:t>UAI_SECONDAIRE.principal=UAI_PRINCIPAL</w:t>
+        <w:t>UAI_SECONDAIRE.principal</w:t>
+      </w:r>
+      <w:proofErr w:type="spellEnd"/>
+      <w:r>
+        <w:rPr>
+          <w:rFonts w:asciiTheme="majorHAnsi" w:hAnsiTheme="majorHAnsi" w:cstheme="majorHAnsi"/>
+        </w:rPr>
+        <w:t>=UAI_PRINCIPAL</w:t>
       </w:r>
     </w:p>
     <w:tbl>
@@ -4834,6 +5343,7 @@
               </w:rPr>
               <w:t xml:space="preserve">Attribut </w:t>
             </w:r>
+            <w:proofErr w:type="spellStart"/>
             <w:r>
               <w:rPr>
                 <w:b/>
@@ -4848,6 +5358,7 @@
               </w:rPr>
               <w:t>.properties</w:t>
             </w:r>
+            <w:proofErr w:type="spellEnd"/>
           </w:p>
         </w:tc>
         <w:tc>
@@ -4918,6 +5429,7 @@
                 <w:color w:val="000080"/>
               </w:rPr>
             </w:pPr>
+            <w:proofErr w:type="gramStart"/>
             <w:r>
               <w:rPr>
                 <w:b/>
@@ -4926,6 +5438,7 @@
               </w:rPr>
               <w:t>*.principal</w:t>
             </w:r>
+            <w:proofErr w:type="gramEnd"/>
           </w:p>
           <w:p>
             <w:pPr>
@@ -5107,14 +5620,14 @@
       <w:pPr>
         <w:pStyle w:val="Titre2perso"/>
       </w:pPr>
-      <w:bookmarkStart w:id="18" w:name="_Toc4426723"/>
+      <w:bookmarkStart w:id="19" w:name="_Toc4426723"/>
       <w:r>
         <w:rPr>
           <w:rFonts w:asciiTheme="majorHAnsi" w:hAnsiTheme="majorHAnsi" w:cstheme="majorHAnsi"/>
         </w:rPr>
         <w:t>system.log</w:t>
       </w:r>
-      <w:bookmarkEnd w:id="18"/>
+      <w:bookmarkEnd w:id="19"/>
     </w:p>
     <w:p>
       <w:pPr>
@@ -5134,6 +5647,7 @@
         <w:rPr>
           <w:rFonts w:asciiTheme="majorHAnsi" w:hAnsiTheme="majorHAnsi" w:cstheme="majorHAnsi"/>
         </w:rPr>
+        <w:lastRenderedPageBreak/>
         <w:t xml:space="preserve">L’ensemble des actions effectuées par le batch </w:t>
       </w:r>
       <w:r>
@@ -5171,7 +5685,6 @@
         <w:rPr>
           <w:rFonts w:asciiTheme="majorHAnsi" w:hAnsiTheme="majorHAnsi" w:cstheme="majorHAnsi"/>
         </w:rPr>
-        <w:lastRenderedPageBreak/>
         <w:t xml:space="preserve">Chaque </w:t>
       </w:r>
       <w:r>
@@ -5285,6 +5798,8 @@
         <w:spacing w:before="0" w:after="160" w:line="259" w:lineRule="auto"/>
         <w:jc w:val="left"/>
       </w:pPr>
+      <w:proofErr w:type="spellStart"/>
+      <w:proofErr w:type="gramStart"/>
       <w:r>
         <w:rPr>
           <w:rStyle w:val="CodeHTML"/>
@@ -5303,8 +5818,9 @@
           <w:sz w:val="18"/>
           <w:szCs w:val="18"/>
         </w:rPr>
-        <w:t>pring.batch.initialize-schema=always</w:t>
-      </w:r>
+        <w:t>pring.batch</w:t>
+      </w:r>
+      <w:proofErr w:type="gramEnd"/>
       <w:r>
         <w:rPr>
           <w:rStyle w:val="CodeHTML"/>
@@ -5313,46 +5829,9 @@
           <w:sz w:val="18"/>
           <w:szCs w:val="18"/>
         </w:rPr>
-        <w:t xml:space="preserve"> </w:t>
-      </w:r>
-      <w:r>
-        <w:t>Permets</w:t>
-      </w:r>
-      <w:r>
-        <w:t xml:space="preserve"> d’initialiser les tables du </w:t>
-      </w:r>
-      <w:bookmarkStart w:id="19" w:name="_GoBack"/>
-      <w:r>
-        <w:t>batch</w:t>
-      </w:r>
-      <w:bookmarkEnd w:id="19"/>
-      <w:r>
-        <w:t xml:space="preserve"> automatiquement avec l’utilisateur courant.</w:t>
-      </w:r>
-    </w:p>
-    <w:p>
-      <w:pPr>
-        <w:spacing w:before="0" w:after="160" w:line="259" w:lineRule="auto"/>
-        <w:jc w:val="left"/>
-      </w:pPr>
-      <w:r>
-        <w:t xml:space="preserve">Si celui-ci ne possède pas les droits il faut alors lancer le script </w:t>
-      </w:r>
-      <w:r>
-        <w:t>schema-mysql-spring-batch.sql</w:t>
-      </w:r>
-      <w:r>
-        <w:t xml:space="preserve"> avec un utilisateur les possédants et donner les droits de lecture/écriture a l’utilisateur utilisé dans le batch. </w:t>
-      </w:r>
-    </w:p>
-    <w:p>
-      <w:pPr>
-        <w:spacing w:before="0" w:after="160" w:line="259" w:lineRule="auto"/>
-        <w:jc w:val="left"/>
-        <w:rPr>
-          <w:rFonts w:asciiTheme="majorHAnsi" w:hAnsiTheme="majorHAnsi" w:cstheme="majorHAnsi"/>
-        </w:rPr>
-      </w:pPr>
+        <w:t>.initialize-schema</w:t>
+      </w:r>
+      <w:proofErr w:type="spellEnd"/>
       <w:r>
         <w:rPr>
           <w:rStyle w:val="CodeHTML"/>
@@ -5361,8 +5840,9 @@
           <w:sz w:val="18"/>
           <w:szCs w:val="18"/>
         </w:rPr>
-        <w:t>spring.batch.initialize-schema=</w:t>
-      </w:r>
+        <w:t>=</w:t>
+      </w:r>
+      <w:proofErr w:type="spellStart"/>
       <w:r>
         <w:rPr>
           <w:rStyle w:val="CodeHTML"/>
@@ -5371,8 +5851,105 @@
           <w:sz w:val="18"/>
           <w:szCs w:val="18"/>
         </w:rPr>
+        <w:t>always</w:t>
+      </w:r>
+      <w:proofErr w:type="spellEnd"/>
+      <w:r>
+        <w:rPr>
+          <w:rStyle w:val="CodeHTML"/>
+          <w:rFonts w:ascii="Consolas" w:eastAsiaTheme="majorEastAsia" w:hAnsi="Consolas"/>
+          <w:color w:val="24292E"/>
+          <w:sz w:val="18"/>
+          <w:szCs w:val="18"/>
+        </w:rPr>
+        <w:t xml:space="preserve"> </w:t>
+      </w:r>
+      <w:r>
+        <w:t>Permets</w:t>
+      </w:r>
+      <w:r>
+        <w:t xml:space="preserve"> d’initialiser les tables du batch automatiquement avec l’utilisateur courant.</w:t>
+      </w:r>
+    </w:p>
+    <w:p>
+      <w:pPr>
+        <w:spacing w:before="0" w:after="160" w:line="259" w:lineRule="auto"/>
+        <w:jc w:val="left"/>
+      </w:pPr>
+      <w:r>
+        <w:t xml:space="preserve">Si celui-ci ne possède pas les droits il faut alors lancer le script </w:t>
+      </w:r>
+      <w:proofErr w:type="spellStart"/>
+      <w:r>
+        <w:t>schema-mysql-spring-batch.sql</w:t>
+      </w:r>
+      <w:proofErr w:type="spellEnd"/>
+      <w:r>
+        <w:t xml:space="preserve"> avec un utilisateur les possédants et donner les droits de lecture/écriture </w:t>
+      </w:r>
+      <w:proofErr w:type="spellStart"/>
+      <w:r>
+        <w:t>a</w:t>
+      </w:r>
+      <w:proofErr w:type="spellEnd"/>
+      <w:r>
+        <w:t xml:space="preserve"> l’utilisateur utilisé dans le batch. </w:t>
+      </w:r>
+    </w:p>
+    <w:p>
+      <w:pPr>
+        <w:spacing w:before="0" w:after="160" w:line="259" w:lineRule="auto"/>
+        <w:jc w:val="left"/>
+        <w:rPr>
+          <w:rFonts w:asciiTheme="majorHAnsi" w:hAnsiTheme="majorHAnsi" w:cstheme="majorHAnsi"/>
+        </w:rPr>
+      </w:pPr>
+      <w:proofErr w:type="spellStart"/>
+      <w:proofErr w:type="gramStart"/>
+      <w:r>
+        <w:rPr>
+          <w:rStyle w:val="CodeHTML"/>
+          <w:rFonts w:ascii="Consolas" w:eastAsiaTheme="majorEastAsia" w:hAnsi="Consolas"/>
+          <w:color w:val="24292E"/>
+          <w:sz w:val="18"/>
+          <w:szCs w:val="18"/>
+        </w:rPr>
+        <w:t>spring.batch</w:t>
+      </w:r>
+      <w:proofErr w:type="gramEnd"/>
+      <w:r>
+        <w:rPr>
+          <w:rStyle w:val="CodeHTML"/>
+          <w:rFonts w:ascii="Consolas" w:eastAsiaTheme="majorEastAsia" w:hAnsi="Consolas"/>
+          <w:color w:val="24292E"/>
+          <w:sz w:val="18"/>
+          <w:szCs w:val="18"/>
+        </w:rPr>
+        <w:t>.initialize-schema</w:t>
+      </w:r>
+      <w:proofErr w:type="spellEnd"/>
+      <w:r>
+        <w:rPr>
+          <w:rStyle w:val="CodeHTML"/>
+          <w:rFonts w:ascii="Consolas" w:eastAsiaTheme="majorEastAsia" w:hAnsi="Consolas"/>
+          <w:color w:val="24292E"/>
+          <w:sz w:val="18"/>
+          <w:szCs w:val="18"/>
+        </w:rPr>
+        <w:t>=</w:t>
+      </w:r>
+      <w:proofErr w:type="spellStart"/>
+      <w:r>
+        <w:rPr>
+          <w:rStyle w:val="CodeHTML"/>
+          <w:rFonts w:ascii="Consolas" w:eastAsiaTheme="majorEastAsia" w:hAnsi="Consolas"/>
+          <w:color w:val="24292E"/>
+          <w:sz w:val="18"/>
+          <w:szCs w:val="18"/>
+        </w:rPr>
         <w:t>never</w:t>
       </w:r>
+      <w:proofErr w:type="spellEnd"/>
       <w:r>
         <w:t xml:space="preserve"> </w:t>
       </w:r>
@@ -5383,19 +5960,7 @@
         <w:t>s</w:t>
       </w:r>
       <w:r>
-        <w:t xml:space="preserve"> de désactiver l</w:t>
-      </w:r>
-      <w:r>
-        <w:t>’initiali</w:t>
-      </w:r>
-      <w:r>
-        <w:t>sation de</w:t>
-      </w:r>
-      <w:r>
-        <w:t>s tables du batch automatiquement</w:t>
-      </w:r>
-      <w:r>
-        <w:t>.</w:t>
+        <w:t xml:space="preserve"> de désactiver l’initialisation des tables du batch automatiquement.</w:t>
       </w:r>
     </w:p>
     <w:p>
@@ -5448,8 +6013,21 @@
       <w:pPr>
         <w:jc w:val="left"/>
       </w:pPr>
-      <w:r>
-        <w:t>java -cp E:\RECIA\Grr\metier-1.0.jar</w:t>
+      <w:proofErr w:type="gramStart"/>
+      <w:r>
+        <w:t>java</w:t>
+      </w:r>
+      <w:proofErr w:type="gramEnd"/>
+      <w:r>
+        <w:t xml:space="preserve"> -</w:t>
+      </w:r>
+      <w:proofErr w:type="spellStart"/>
+      <w:r>
+        <w:t>cp</w:t>
+      </w:r>
+      <w:proofErr w:type="spellEnd"/>
+      <w:r>
+        <w:t xml:space="preserve"> E:\RECIA\Grr\metier-1.0.jar</w:t>
       </w:r>
       <w:r>
         <w:t xml:space="preserve"> </w:t>
@@ -5458,17 +6036,57 @@
         <w:rPr>
           <w:color w:val="579696" w:themeColor="accent1"/>
         </w:rPr>
-        <w:t>-Dspring.profiles.active=BatchMigration</w:t>
-      </w:r>
+        <w:t>-</w:t>
+      </w:r>
+      <w:proofErr w:type="spellStart"/>
+      <w:r>
+        <w:rPr>
+          <w:color w:val="579696" w:themeColor="accent1"/>
+        </w:rPr>
+        <w:t>Dspring.profiles.active</w:t>
+      </w:r>
+      <w:proofErr w:type="spellEnd"/>
+      <w:r>
+        <w:rPr>
+          <w:color w:val="579696" w:themeColor="accent1"/>
+        </w:rPr>
+        <w:t>=</w:t>
+      </w:r>
+      <w:proofErr w:type="spellStart"/>
+      <w:r>
+        <w:rPr>
+          <w:color w:val="579696" w:themeColor="accent1"/>
+        </w:rPr>
+        <w:t>BatchMigration</w:t>
+      </w:r>
+      <w:proofErr w:type="spellEnd"/>
       <w:r>
         <w:t xml:space="preserve"> -</w:t>
       </w:r>
+      <w:proofErr w:type="spellStart"/>
       <w:r>
         <w:t>D</w:t>
       </w:r>
       <w:r>
-        <w:t>logs_dir=E:\RECIA\Grr\Logs -Dloader.path=E:\RECIA\Grr\config\ org.springframework.boot.loader.PropertiesLauncher</w:t>
-      </w:r>
+        <w:t>logs_dir</w:t>
+      </w:r>
+      <w:proofErr w:type="spellEnd"/>
+      <w:r>
+        <w:t>=E:\RECIA\Grr\Logs -</w:t>
+      </w:r>
+      <w:proofErr w:type="spellStart"/>
+      <w:r>
+        <w:t>Dloader.path</w:t>
+      </w:r>
+      <w:proofErr w:type="spellEnd"/>
+      <w:r>
+        <w:t xml:space="preserve">=E:\RECIA\Grr\config\ </w:t>
+      </w:r>
+      <w:proofErr w:type="spellStart"/>
+      <w:r>
+        <w:t>org.springframework.boot.loader.PropertiesLauncher</w:t>
+      </w:r>
+      <w:proofErr w:type="spellEnd"/>
     </w:p>
     <w:p>
       <w:pPr>
@@ -5545,12 +6163,14 @@
               </w:rPr>
               <w:t>-</w:t>
             </w:r>
+            <w:proofErr w:type="spellStart"/>
             <w:r>
               <w:rPr>
                 <w:rFonts w:asciiTheme="minorHAnsi" w:hAnsiTheme="minorHAnsi" w:cstheme="minorHAnsi"/>
               </w:rPr>
               <w:t>Dlogs_dir</w:t>
             </w:r>
+            <w:proofErr w:type="spellEnd"/>
           </w:p>
         </w:tc>
         <w:tc>
@@ -5589,12 +6209,16 @@
               </w:rPr>
               <w:t>-</w:t>
             </w:r>
+            <w:proofErr w:type="spellStart"/>
+            <w:proofErr w:type="gramStart"/>
             <w:r>
               <w:rPr>
                 <w:rFonts w:asciiTheme="minorHAnsi" w:hAnsiTheme="minorHAnsi" w:cstheme="minorHAnsi"/>
               </w:rPr>
               <w:t>Dspring.profiles.active</w:t>
             </w:r>
+            <w:proofErr w:type="spellEnd"/>
+            <w:proofErr w:type="gramEnd"/>
           </w:p>
         </w:tc>
         <w:tc>
@@ -5633,9 +6257,11 @@
               </w:rPr>
               <w:t xml:space="preserve">Migration : </w:t>
             </w:r>
+            <w:proofErr w:type="spellStart"/>
             <w:r>
               <w:t>BatchMigration</w:t>
             </w:r>
+            <w:proofErr w:type="spellEnd"/>
           </w:p>
           <w:p>
             <w:pPr>
@@ -5681,9 +6307,11 @@
               </w:rPr>
               <w:t>-</w:t>
             </w:r>
+            <w:proofErr w:type="spellStart"/>
             <w:r>
               <w:t>Dloader.path</w:t>
             </w:r>
+            <w:proofErr w:type="spellEnd"/>
           </w:p>
         </w:tc>
         <w:tc>
@@ -5722,9 +6350,11 @@
               </w:rPr>
               <w:t>-</w:t>
             </w:r>
+            <w:proofErr w:type="spellStart"/>
             <w:r>
               <w:t>cp</w:t>
             </w:r>
+            <w:proofErr w:type="spellEnd"/>
           </w:p>
         </w:tc>
         <w:tc>
@@ -5981,27 +6611,14 @@
                                   <w:pStyle w:val="Textepieddepage"/>
                                   <w:spacing w:line="240" w:lineRule="atLeast"/>
                                 </w:pPr>
-                                <w:r>
-                                  <w:fldChar w:fldCharType="begin"/>
-                                </w:r>
-                                <w:r>
-                                  <w:instrText>STYLEREF "Version page 1" \* MERGEFORMAT</w:instrText>
-                                </w:r>
-                                <w:r>
-                                  <w:fldChar w:fldCharType="separate"/>
-                                </w:r>
-                                <w:r>
-                                  <w:rPr>
-                                    <w:noProof/>
-                                  </w:rPr>
-                                  <w:t>Version : 1.0</w:t>
-                                </w:r>
-                                <w:r>
-                                  <w:rPr>
-                                    <w:noProof/>
-                                  </w:rPr>
-                                  <w:fldChar w:fldCharType="end"/>
-                                </w:r>
+                                <w:fldSimple w:instr="STYLEREF &quot;Version page 1&quot; \* MERGEFORMAT">
+                                  <w:r>
+                                    <w:rPr>
+                                      <w:noProof/>
+                                    </w:rPr>
+                                    <w:t>Version : 1.0</w:t>
+                                  </w:r>
+                                </w:fldSimple>
                                 <w:bookmarkStart w:id="22" w:name="__Fieldmark__10002_1778654482"/>
                                 <w:bookmarkEnd w:id="22"/>
                                 <w:r>
@@ -6018,27 +6635,14 @@
                                 <w:r>
                                   <w:t xml:space="preserve"> 1.0 – </w:t>
                                 </w:r>
-                                <w:r>
-                                  <w:fldChar w:fldCharType="begin"/>
-                                </w:r>
-                                <w:r>
-                                  <w:instrText>STYLEREF "Date page 1" \* MERGEFORMAT</w:instrText>
-                                </w:r>
-                                <w:r>
-                                  <w:fldChar w:fldCharType="separate"/>
-                                </w:r>
-                                <w:r>
-                                  <w:rPr>
-                                    <w:noProof/>
-                                  </w:rPr>
-                                  <w:t>08/02/2019</w:t>
-                                </w:r>
-                                <w:r>
-                                  <w:rPr>
-                                    <w:noProof/>
-                                  </w:rPr>
-                                  <w:fldChar w:fldCharType="end"/>
-                                </w:r>
+                                <w:fldSimple w:instr="STYLEREF &quot;Date page 1&quot; \* MERGEFORMAT">
+                                  <w:r>
+                                    <w:rPr>
+                                      <w:noProof/>
+                                    </w:rPr>
+                                    <w:t>08/02/2019</w:t>
+                                  </w:r>
+                                </w:fldSimple>
                                 <w:bookmarkStart w:id="24" w:name="__Fieldmark__10010_1778654482"/>
                                 <w:bookmarkEnd w:id="24"/>
                                 <w:r>
@@ -6270,27 +6874,14 @@
                             <w:pStyle w:val="Textepieddepage"/>
                             <w:spacing w:line="240" w:lineRule="atLeast"/>
                           </w:pPr>
-                          <w:r>
-                            <w:fldChar w:fldCharType="begin"/>
-                          </w:r>
-                          <w:r>
-                            <w:instrText>STYLEREF "Version page 1" \* MERGEFORMAT</w:instrText>
-                          </w:r>
-                          <w:r>
-                            <w:fldChar w:fldCharType="separate"/>
-                          </w:r>
-                          <w:r>
-                            <w:rPr>
-                              <w:noProof/>
-                            </w:rPr>
-                            <w:t>Version : 1.0</w:t>
-                          </w:r>
-                          <w:r>
-                            <w:rPr>
-                              <w:noProof/>
-                            </w:rPr>
-                            <w:fldChar w:fldCharType="end"/>
-                          </w:r>
+                          <w:fldSimple w:instr="STYLEREF &quot;Version page 1&quot; \* MERGEFORMAT">
+                            <w:r>
+                              <w:rPr>
+                                <w:noProof/>
+                              </w:rPr>
+                              <w:t>Version : 1.0</w:t>
+                            </w:r>
+                          </w:fldSimple>
                           <w:bookmarkStart w:id="26" w:name="__Fieldmark__10002_1778654482"/>
                           <w:bookmarkEnd w:id="26"/>
                           <w:r>
@@ -6307,27 +6898,14 @@
                           <w:r>
                             <w:t xml:space="preserve"> 1.0 – </w:t>
                           </w:r>
-                          <w:r>
-                            <w:fldChar w:fldCharType="begin"/>
-                          </w:r>
-                          <w:r>
-                            <w:instrText>STYLEREF "Date page 1" \* MERGEFORMAT</w:instrText>
-                          </w:r>
-                          <w:r>
-                            <w:fldChar w:fldCharType="separate"/>
-                          </w:r>
-                          <w:r>
-                            <w:rPr>
-                              <w:noProof/>
-                            </w:rPr>
-                            <w:t>08/02/2019</w:t>
-                          </w:r>
-                          <w:r>
-                            <w:rPr>
-                              <w:noProof/>
-                            </w:rPr>
-                            <w:fldChar w:fldCharType="end"/>
-                          </w:r>
+                          <w:fldSimple w:instr="STYLEREF &quot;Date page 1&quot; \* MERGEFORMAT">
+                            <w:r>
+                              <w:rPr>
+                                <w:noProof/>
+                              </w:rPr>
+                              <w:t>08/02/2019</w:t>
+                            </w:r>
+                          </w:fldSimple>
                           <w:bookmarkStart w:id="28" w:name="__Fieldmark__10010_1778654482"/>
                           <w:bookmarkEnd w:id="28"/>
                           <w:r>
@@ -6638,27 +7216,14 @@
             <w:pStyle w:val="Titredelentete"/>
             <w:spacing w:line="240" w:lineRule="atLeast"/>
           </w:pPr>
-          <w:r>
-            <w:fldChar w:fldCharType="begin"/>
-          </w:r>
-          <w:r>
-            <w:instrText>STYLEREF "Titre 1" \* MERGEFORMAT</w:instrText>
-          </w:r>
-          <w:r>
-            <w:fldChar w:fldCharType="separate"/>
-          </w:r>
-          <w:r>
-            <w:rPr>
-              <w:noProof/>
-            </w:rPr>
-            <w:t>Initialisation des tables Spring Batch</w:t>
-          </w:r>
-          <w:r>
-            <w:rPr>
-              <w:noProof/>
-            </w:rPr>
-            <w:fldChar w:fldCharType="end"/>
-          </w:r>
+          <w:fldSimple w:instr="STYLEREF &quot;Titre 1&quot; \* MERGEFORMAT">
+            <w:r>
+              <w:rPr>
+                <w:noProof/>
+              </w:rPr>
+              <w:t>Lancement du batch</w:t>
+            </w:r>
+          </w:fldSimple>
           <w:bookmarkStart w:id="21" w:name="__Fieldmark__9986_1778654482"/>
           <w:bookmarkEnd w:id="21"/>
         </w:p>
@@ -8492,7 +9057,7 @@
       </w:pPr>
     </w:pPrDefault>
   </w:docDefaults>
-  <w:latentStyles w:defLockedState="0" w:defUIPriority="99" w:defSemiHidden="0" w:defUnhideWhenUsed="0" w:defQFormat="0" w:count="375">
+  <w:latentStyles w:defLockedState="0" w:defUIPriority="99" w:defSemiHidden="0" w:defUnhideWhenUsed="0" w:defQFormat="0" w:count="376">
     <w:lsdException w:name="Normal" w:uiPriority="0" w:qFormat="1"/>
     <w:lsdException w:name="heading 1" w:uiPriority="9" w:qFormat="1"/>
     <w:lsdException w:name="heading 2" w:semiHidden="1" w:uiPriority="9" w:unhideWhenUsed="1" w:qFormat="1"/>
@@ -8598,7 +9163,6 @@
     <w:lsdException w:name="HTML Sample" w:semiHidden="1" w:unhideWhenUsed="1"/>
     <w:lsdException w:name="HTML Typewriter" w:semiHidden="1" w:unhideWhenUsed="1"/>
     <w:lsdException w:name="HTML Variable" w:semiHidden="1" w:unhideWhenUsed="1"/>
-    <w:lsdException w:name="Normal Table" w:semiHidden="1" w:unhideWhenUsed="1"/>
     <w:lsdException w:name="annotation subject" w:semiHidden="1" w:unhideWhenUsed="1"/>
     <w:lsdException w:name="No List" w:semiHidden="1" w:unhideWhenUsed="1"/>
     <w:lsdException w:name="Outline List 1" w:semiHidden="1" w:unhideWhenUsed="1"/>
@@ -8645,10 +9209,8 @@
     <w:lsdException w:name="Table Subtle 2" w:semiHidden="1" w:unhideWhenUsed="1"/>
     <w:lsdException w:name="Table Web 1" w:semiHidden="1" w:unhideWhenUsed="1"/>
     <w:lsdException w:name="Table Web 2" w:semiHidden="1" w:unhideWhenUsed="1"/>
-    <w:lsdException w:name="Table Web 3" w:semiHidden="1" w:unhideWhenUsed="1"/>
     <w:lsdException w:name="Balloon Text" w:semiHidden="1" w:unhideWhenUsed="1"/>
     <w:lsdException w:name="Table Grid" w:uiPriority="0"/>
-    <w:lsdException w:name="Table Theme" w:semiHidden="1" w:unhideWhenUsed="1"/>
     <w:lsdException w:name="Placeholder Text" w:semiHidden="1"/>
     <w:lsdException w:name="No Spacing" w:uiPriority="1" w:qFormat="1"/>
     <w:lsdException w:name="Light Shading" w:uiPriority="60"/>
@@ -8868,6 +9430,7 @@
     <w:lsdException w:name="Smart Hyperlink" w:semiHidden="1" w:unhideWhenUsed="1"/>
     <w:lsdException w:name="Hashtag" w:semiHidden="1" w:unhideWhenUsed="1"/>
     <w:lsdException w:name="Unresolved Mention" w:semiHidden="1" w:unhideWhenUsed="1"/>
+    <w:lsdException w:name="Smart Link" w:semiHidden="1" w:unhideWhenUsed="1"/>
   </w:latentStyles>
   <w:style w:type="paragraph" w:default="1" w:styleId="Normal">
     <w:name w:val="Normal"/>

</xml_diff>